<commit_message>
add some rules+fix doc
</commit_message>
<xml_diff>
--- a/IZ2/Нечеткий анализ Нагалевский ИЗ 2.docx
+++ b/IZ2/Нечеткий анализ Нагалевский ИЗ 2.docx
@@ -693,7 +693,6 @@
           <w:szCs w:val="28"/>
         </w:rPr>
       </w:pPr>
-      <w:proofErr w:type="spellStart"/>
       <w:r>
         <w:rPr>
           <w:rFonts w:ascii="Times New Roman" w:hAnsi="Times New Roman" w:cs="Times New Roman"/>
@@ -712,7 +711,6 @@
         </w:rPr>
         <w:t>Water</w:t>
       </w:r>
-      <w:proofErr w:type="spellEnd"/>
       <w:r>
         <w:rPr>
           <w:rFonts w:ascii="Times New Roman" w:hAnsi="Times New Roman" w:cs="Times New Roman"/>
@@ -945,7 +943,6 @@
           <w:rFonts w:ascii="Times New Roman" w:hAnsi="Times New Roman" w:cs="Times New Roman"/>
           <w:sz w:val="28"/>
           <w:szCs w:val="28"/>
-          <w:lang w:val="en-US"/>
         </w:rPr>
         <w:t>0</w:t>
       </w:r>
@@ -962,7 +959,6 @@
           <w:rFonts w:ascii="Times New Roman" w:hAnsi="Times New Roman" w:cs="Times New Roman"/>
           <w:sz w:val="28"/>
           <w:szCs w:val="28"/>
-          <w:lang w:val="en-US"/>
         </w:rPr>
         <w:t>8</w:t>
       </w:r>
@@ -1155,6 +1151,7 @@
       <w:r>
         <w:rPr>
           <w:rFonts w:ascii="Times New Roman" w:hAnsi="Times New Roman" w:cs="Times New Roman"/>
+          <w:noProof/>
           <w:sz w:val="28"/>
           <w:szCs w:val="28"/>
         </w:rPr>
@@ -1214,7 +1211,6 @@
         </w:rPr>
         <w:t xml:space="preserve">Рисунок 1 – функция принадлежности для переменной </w:t>
       </w:r>
-      <w:proofErr w:type="spellStart"/>
       <w:r>
         <w:rPr>
           <w:rFonts w:ascii="Times New Roman" w:hAnsi="Times New Roman" w:cs="Times New Roman"/>
@@ -1233,7 +1229,6 @@
         </w:rPr>
         <w:t>Water</w:t>
       </w:r>
-      <w:proofErr w:type="spellEnd"/>
       <w:r>
         <w:rPr>
           <w:rFonts w:ascii="Times New Roman" w:hAnsi="Times New Roman" w:cs="Times New Roman"/>
@@ -1757,6 +1752,7 @@
       <w:r>
         <w:rPr>
           <w:rFonts w:ascii="Times New Roman" w:hAnsi="Times New Roman" w:cs="Times New Roman"/>
+          <w:noProof/>
           <w:sz w:val="28"/>
           <w:szCs w:val="28"/>
         </w:rPr>
@@ -2133,15 +2129,7 @@
           <w:sz w:val="28"/>
           <w:szCs w:val="28"/>
         </w:rPr>
-        <w:t xml:space="preserve">ое </w:t>
-      </w:r>
-      <w:r>
-        <w:rPr>
-          <w:rFonts w:ascii="Times New Roman" w:hAnsi="Times New Roman" w:cs="Times New Roman"/>
-          <w:sz w:val="28"/>
-          <w:szCs w:val="28"/>
-        </w:rPr>
-        <w:t>давление</w:t>
+        <w:t>ое давление</w:t>
       </w:r>
       <w:r>
         <w:rPr>
@@ -2230,15 +2218,7 @@
           <w:sz w:val="28"/>
           <w:szCs w:val="28"/>
         </w:rPr>
-        <w:t xml:space="preserve">ее </w:t>
-      </w:r>
-      <w:r>
-        <w:rPr>
-          <w:rFonts w:ascii="Times New Roman" w:hAnsi="Times New Roman" w:cs="Times New Roman"/>
-          <w:sz w:val="28"/>
-          <w:szCs w:val="28"/>
-        </w:rPr>
-        <w:t>давление</w:t>
+        <w:t>ее давление</w:t>
       </w:r>
       <w:r>
         <w:rPr>
@@ -2343,15 +2323,7 @@
           <w:sz w:val="28"/>
           <w:szCs w:val="28"/>
         </w:rPr>
-        <w:t xml:space="preserve">ое </w:t>
-      </w:r>
-      <w:r>
-        <w:rPr>
-          <w:rFonts w:ascii="Times New Roman" w:hAnsi="Times New Roman" w:cs="Times New Roman"/>
-          <w:sz w:val="28"/>
-          <w:szCs w:val="28"/>
-        </w:rPr>
-        <w:t>давление</w:t>
+        <w:t>ое давление</w:t>
       </w:r>
       <w:r>
         <w:rPr>
@@ -2428,6 +2400,7 @@
       <w:r>
         <w:rPr>
           <w:rFonts w:ascii="Times New Roman" w:hAnsi="Times New Roman" w:cs="Times New Roman"/>
+          <w:noProof/>
           <w:sz w:val="28"/>
           <w:szCs w:val="28"/>
         </w:rPr>
@@ -2537,7 +2510,6 @@
           <w:szCs w:val="28"/>
         </w:rPr>
       </w:pPr>
-      <w:proofErr w:type="spellStart"/>
       <w:r>
         <w:rPr>
           <w:rFonts w:ascii="Times New Roman" w:hAnsi="Times New Roman" w:cs="Times New Roman"/>
@@ -2547,7 +2519,6 @@
         </w:rPr>
         <w:t>VolumeW</w:t>
       </w:r>
-      <w:proofErr w:type="spellEnd"/>
       <w:r>
         <w:rPr>
           <w:rFonts w:ascii="Times New Roman" w:hAnsi="Times New Roman" w:cs="Times New Roman"/>
@@ -2740,23 +2711,7 @@
           <w:sz w:val="28"/>
           <w:szCs w:val="28"/>
         </w:rPr>
-        <w:t xml:space="preserve">2 </w:t>
-      </w:r>
-      <w:r>
-        <w:rPr>
-          <w:rFonts w:ascii="Times New Roman" w:hAnsi="Times New Roman" w:cs="Times New Roman"/>
-          <w:sz w:val="28"/>
-          <w:szCs w:val="28"/>
-        </w:rPr>
-        <w:t>л</w:t>
-      </w:r>
-      <w:r>
-        <w:rPr>
-          <w:rFonts w:ascii="Times New Roman" w:hAnsi="Times New Roman" w:cs="Times New Roman"/>
-          <w:sz w:val="28"/>
-          <w:szCs w:val="28"/>
-        </w:rPr>
-        <w:t>.</w:t>
+        <w:t>2 л.</w:t>
       </w:r>
     </w:p>
     <w:p>
@@ -2935,15 +2890,7 @@
           <w:sz w:val="28"/>
           <w:szCs w:val="28"/>
         </w:rPr>
-        <w:t>л</w:t>
-      </w:r>
-      <w:r>
-        <w:rPr>
-          <w:rFonts w:ascii="Times New Roman" w:hAnsi="Times New Roman" w:cs="Times New Roman"/>
-          <w:sz w:val="28"/>
-          <w:szCs w:val="28"/>
-        </w:rPr>
-        <w:t>.</w:t>
+        <w:t>л.</w:t>
       </w:r>
     </w:p>
     <w:p>
@@ -3016,15 +2963,7 @@
           <w:sz w:val="28"/>
           <w:szCs w:val="28"/>
         </w:rPr>
-        <w:t>л</w:t>
-      </w:r>
-      <w:r>
-        <w:rPr>
-          <w:rFonts w:ascii="Times New Roman" w:hAnsi="Times New Roman" w:cs="Times New Roman"/>
-          <w:sz w:val="28"/>
-          <w:szCs w:val="28"/>
-        </w:rPr>
-        <w:t>.</w:t>
+        <w:t>л.</w:t>
       </w:r>
     </w:p>
     <w:p>
@@ -3082,10 +3021,10 @@
           <w:szCs w:val="28"/>
         </w:rPr>
         <w:drawing>
-          <wp:inline distT="0" distB="0" distL="0" distR="0" wp14:anchorId="7AAB61A1" wp14:editId="1BCD4C89">
-            <wp:extent cx="3985605" cy="1981372"/>
-            <wp:effectExtent l="0" t="0" r="0" b="0"/>
-            <wp:docPr id="1385194514" name="Рисунок 1"/>
+          <wp:inline distT="0" distB="0" distL="0" distR="0" wp14:anchorId="3D57064D" wp14:editId="7819BB80">
+            <wp:extent cx="4443873" cy="2321169"/>
+            <wp:effectExtent l="0" t="0" r="0" b="3175"/>
+            <wp:docPr id="1995782186" name="Рисунок 1"/>
             <wp:cNvGraphicFramePr>
               <a:graphicFrameLocks xmlns:a="http://schemas.openxmlformats.org/drawingml/2006/main" noChangeAspect="1"/>
             </wp:cNvGraphicFramePr>
@@ -3093,7 +3032,7 @@
               <a:graphicData uri="http://schemas.openxmlformats.org/drawingml/2006/picture">
                 <pic:pic xmlns:pic="http://schemas.openxmlformats.org/drawingml/2006/picture">
                   <pic:nvPicPr>
-                    <pic:cNvPr id="1385194514" name=""/>
+                    <pic:cNvPr id="1995782186" name=""/>
                     <pic:cNvPicPr/>
                   </pic:nvPicPr>
                   <pic:blipFill>
@@ -3105,7 +3044,7 @@
                   <pic:spPr>
                     <a:xfrm>
                       <a:off x="0" y="0"/>
-                      <a:ext cx="3985605" cy="1981372"/>
+                      <a:ext cx="4447362" cy="2322991"/>
                     </a:xfrm>
                     <a:prstGeom prst="rect">
                       <a:avLst/>
@@ -3137,7 +3076,6 @@
         </w:rPr>
         <w:t xml:space="preserve">Рисунок 4 – функция принадлежности для переменной </w:t>
       </w:r>
-      <w:proofErr w:type="spellStart"/>
       <w:r>
         <w:rPr>
           <w:rFonts w:ascii="Times New Roman" w:hAnsi="Times New Roman" w:cs="Times New Roman"/>
@@ -3147,7 +3085,6 @@
         </w:rPr>
         <w:t>VolumeW</w:t>
       </w:r>
-      <w:proofErr w:type="spellEnd"/>
       <w:r>
         <w:rPr>
           <w:rFonts w:ascii="Times New Roman" w:hAnsi="Times New Roman" w:cs="Times New Roman"/>
@@ -3438,23 +3375,7 @@
           <w:sz w:val="28"/>
           <w:szCs w:val="28"/>
         </w:rPr>
-        <w:t xml:space="preserve"> </w:t>
-      </w:r>
-      <w:r>
-        <w:rPr>
-          <w:rFonts w:ascii="Times New Roman" w:hAnsi="Times New Roman" w:cs="Times New Roman"/>
-          <w:sz w:val="28"/>
-          <w:szCs w:val="28"/>
-        </w:rPr>
-        <w:t>небольшой угол влево</w:t>
-      </w:r>
-      <w:r>
-        <w:rPr>
-          <w:rFonts w:ascii="Times New Roman" w:hAnsi="Times New Roman" w:cs="Times New Roman"/>
-          <w:sz w:val="28"/>
-          <w:szCs w:val="28"/>
-        </w:rPr>
-        <w:t xml:space="preserve">. От </w:t>
+        <w:t xml:space="preserve"> небольшой угол влево. От </w:t>
       </w:r>
       <w:r>
         <w:rPr>
@@ -3677,6 +3598,7 @@
       <w:r>
         <w:rPr>
           <w:rFonts w:ascii="Times New Roman" w:hAnsi="Times New Roman" w:cs="Times New Roman"/>
+          <w:noProof/>
           <w:sz w:val="28"/>
           <w:szCs w:val="28"/>
         </w:rPr>
@@ -3838,6 +3760,7 @@
       <w:r>
         <w:rPr>
           <w:rFonts w:ascii="Times New Roman" w:hAnsi="Times New Roman" w:cs="Times New Roman"/>
+          <w:noProof/>
           <w:sz w:val="28"/>
           <w:szCs w:val="28"/>
         </w:rPr>
@@ -3958,6 +3881,7 @@
       <w:r>
         <w:rPr>
           <w:rFonts w:ascii="Times New Roman" w:hAnsi="Times New Roman" w:cs="Times New Roman"/>
+          <w:noProof/>
           <w:sz w:val="28"/>
           <w:szCs w:val="28"/>
         </w:rPr>
@@ -4156,6 +4080,7 @@
       <w:r>
         <w:rPr>
           <w:rFonts w:ascii="Times New Roman" w:hAnsi="Times New Roman" w:cs="Times New Roman"/>
+          <w:noProof/>
           <w:sz w:val="28"/>
           <w:szCs w:val="28"/>
         </w:rPr>
@@ -4243,7 +4168,6 @@
         </w:rPr>
         <w:t xml:space="preserve">В данном случае был использован метод дефаззификации </w:t>
       </w:r>
-      <w:proofErr w:type="spellStart"/>
       <w:r>
         <w:rPr>
           <w:rFonts w:ascii="Times New Roman" w:hAnsi="Times New Roman" w:cs="Times New Roman"/>
@@ -4254,7 +4178,6 @@
         </w:rPr>
         <w:t>som</w:t>
       </w:r>
-      <w:proofErr w:type="spellEnd"/>
       <w:r>
         <w:rPr>
           <w:rFonts w:ascii="Times New Roman" w:hAnsi="Times New Roman" w:cs="Times New Roman"/>
@@ -4684,7 +4607,6 @@
         </w:rPr>
         <w:t xml:space="preserve">масс терма </w:t>
       </w:r>
-      <w:proofErr w:type="spellStart"/>
       <w:r>
         <w:rPr>
           <w:rFonts w:ascii="Times New Roman" w:hAnsi="Times New Roman" w:cs="Times New Roman"/>
@@ -4695,7 +4617,6 @@
         </w:rPr>
         <w:t>i</w:t>
       </w:r>
-      <w:proofErr w:type="spellEnd"/>
       <w:r>
         <w:rPr>
           <w:rFonts w:ascii="Times New Roman" w:hAnsi="Times New Roman" w:cs="Times New Roman"/>
@@ -4777,7 +4698,6 @@
         </w:rPr>
         <w:t xml:space="preserve">степень принадлежности терма </w:t>
       </w:r>
-      <w:proofErr w:type="spellStart"/>
       <w:r>
         <w:rPr>
           <w:rFonts w:ascii="Times New Roman" w:hAnsi="Times New Roman" w:cs="Times New Roman"/>
@@ -4788,7 +4708,6 @@
         </w:rPr>
         <w:t>i</w:t>
       </w:r>
-      <w:proofErr w:type="spellEnd"/>
       <w:r>
         <w:rPr>
           <w:rFonts w:ascii="Times New Roman" w:hAnsi="Times New Roman" w:cs="Times New Roman"/>
@@ -4852,6 +4771,7 @@
       <w:r>
         <w:rPr>
           <w:rFonts w:ascii="Times New Roman" w:hAnsi="Times New Roman" w:cs="Times New Roman"/>
+          <w:noProof/>
           <w:sz w:val="28"/>
           <w:szCs w:val="28"/>
           <w:lang w:val="en-US"/>
@@ -4958,6 +4878,7 @@
       <w:r>
         <w:rPr>
           <w:rFonts w:ascii="Times New Roman" w:hAnsi="Times New Roman" w:cs="Times New Roman"/>
+          <w:noProof/>
           <w:sz w:val="28"/>
           <w:szCs w:val="28"/>
           <w:lang w:val="en-US"/>
@@ -5089,6 +5010,7 @@
       <w:r>
         <w:rPr>
           <w:rFonts w:ascii="Times New Roman" w:hAnsi="Times New Roman" w:cs="Times New Roman"/>
+          <w:noProof/>
           <w:sz w:val="28"/>
           <w:szCs w:val="28"/>
           <w:lang w:val="en-US"/>
@@ -5220,6 +5142,7 @@
       <w:r>
         <w:rPr>
           <w:rFonts w:ascii="Times New Roman" w:hAnsi="Times New Roman" w:cs="Times New Roman"/>
+          <w:noProof/>
           <w:sz w:val="28"/>
           <w:szCs w:val="28"/>
           <w:lang w:val="en-US"/>
@@ -5312,7 +5235,6 @@
         </w:rPr>
         <w:t xml:space="preserve"> – </w:t>
       </w:r>
-      <w:proofErr w:type="spellStart"/>
       <w:r>
         <w:rPr>
           <w:rFonts w:ascii="Times New Roman" w:hAnsi="Times New Roman" w:cs="Times New Roman"/>
@@ -5322,7 +5244,6 @@
         </w:rPr>
         <w:t>lom</w:t>
       </w:r>
-      <w:proofErr w:type="spellEnd"/>
       <w:r>
         <w:rPr>
           <w:rFonts w:ascii="Times New Roman" w:hAnsi="Times New Roman" w:cs="Times New Roman"/>
@@ -5427,6 +5348,7 @@
       <w:r>
         <w:rPr>
           <w:rFonts w:ascii="Times New Roman" w:hAnsi="Times New Roman" w:cs="Times New Roman"/>
+          <w:noProof/>
           <w:sz w:val="28"/>
           <w:szCs w:val="28"/>
         </w:rPr>
@@ -5531,6 +5453,7 @@
       <w:r>
         <w:rPr>
           <w:rFonts w:ascii="Times New Roman" w:hAnsi="Times New Roman" w:cs="Times New Roman"/>
+          <w:noProof/>
           <w:sz w:val="28"/>
           <w:szCs w:val="28"/>
         </w:rPr>
@@ -5623,6 +5546,7 @@
       <w:r>
         <w:rPr>
           <w:rFonts w:ascii="Times New Roman" w:hAnsi="Times New Roman" w:cs="Times New Roman"/>
+          <w:noProof/>
           <w:sz w:val="28"/>
           <w:szCs w:val="28"/>
         </w:rPr>
@@ -5706,7 +5630,6 @@
         </w:rPr>
         <w:t xml:space="preserve"> – метод агрегации </w:t>
       </w:r>
-      <w:proofErr w:type="spellStart"/>
       <w:r>
         <w:rPr>
           <w:rFonts w:ascii="Times New Roman" w:hAnsi="Times New Roman" w:cs="Times New Roman"/>
@@ -5716,7 +5639,6 @@
         </w:rPr>
         <w:t>probor</w:t>
       </w:r>
-      <w:proofErr w:type="spellEnd"/>
     </w:p>
     <w:p>
       <w:pPr>
@@ -5796,6 +5718,7 @@
       <w:r>
         <w:rPr>
           <w:rFonts w:ascii="Times New Roman" w:hAnsi="Times New Roman" w:cs="Times New Roman"/>
+          <w:noProof/>
           <w:sz w:val="28"/>
           <w:szCs w:val="28"/>
         </w:rPr>
@@ -5917,6 +5840,7 @@
       <w:r>
         <w:rPr>
           <w:rFonts w:ascii="Times New Roman" w:hAnsi="Times New Roman" w:cs="Times New Roman"/>
+          <w:noProof/>
           <w:sz w:val="28"/>
           <w:szCs w:val="28"/>
         </w:rPr>
@@ -6101,6 +6025,7 @@
       <w:r>
         <w:rPr>
           <w:rFonts w:ascii="Times New Roman" w:hAnsi="Times New Roman" w:cs="Times New Roman"/>
+          <w:noProof/>
           <w:sz w:val="28"/>
           <w:szCs w:val="28"/>
         </w:rPr>
@@ -6197,6 +6122,7 @@
       <w:r>
         <w:rPr>
           <w:rFonts w:ascii="Times New Roman" w:hAnsi="Times New Roman" w:cs="Times New Roman"/>
+          <w:noProof/>
           <w:sz w:val="28"/>
           <w:szCs w:val="28"/>
         </w:rPr>
@@ -6264,7 +6190,6 @@
         </w:rPr>
         <w:t xml:space="preserve">Рисунок 19 – метод композиции </w:t>
       </w:r>
-      <w:proofErr w:type="spellStart"/>
       <w:r>
         <w:rPr>
           <w:rFonts w:ascii="Times New Roman" w:hAnsi="Times New Roman" w:cs="Times New Roman"/>
@@ -6274,7 +6199,6 @@
         </w:rPr>
         <w:t>probor</w:t>
       </w:r>
-      <w:proofErr w:type="spellEnd"/>
     </w:p>
     <w:p>
       <w:pPr>
@@ -6367,6 +6291,7 @@
       <w:r>
         <w:rPr>
           <w:rFonts w:ascii="Times New Roman" w:hAnsi="Times New Roman" w:cs="Times New Roman"/>
+          <w:noProof/>
           <w:sz w:val="28"/>
           <w:szCs w:val="28"/>
         </w:rPr>
@@ -6465,6 +6390,7 @@
       <w:r>
         <w:rPr>
           <w:rFonts w:ascii="Times New Roman" w:hAnsi="Times New Roman" w:cs="Times New Roman"/>
+          <w:noProof/>
           <w:sz w:val="28"/>
           <w:szCs w:val="28"/>
         </w:rPr>
@@ -6618,6 +6544,7 @@
       <w:r>
         <w:rPr>
           <w:rFonts w:ascii="Times New Roman" w:hAnsi="Times New Roman" w:cs="Times New Roman"/>
+          <w:noProof/>
           <w:sz w:val="28"/>
           <w:szCs w:val="28"/>
         </w:rPr>
@@ -6741,6 +6668,7 @@
       <w:r>
         <w:rPr>
           <w:rFonts w:ascii="Times New Roman" w:hAnsi="Times New Roman" w:cs="Times New Roman"/>
+          <w:noProof/>
           <w:sz w:val="28"/>
           <w:szCs w:val="28"/>
         </w:rPr>
@@ -6870,7 +6798,6 @@
         </w:rPr>
         <w:t xml:space="preserve">о изучено построение системы нечёткого вывода </w:t>
       </w:r>
-      <w:proofErr w:type="spellStart"/>
       <w:r>
         <w:rPr>
           <w:rFonts w:ascii="Times New Roman" w:eastAsia="Times New Roman" w:hAnsi="Times New Roman" w:cs="Times New Roman"/>
@@ -6880,7 +6807,6 @@
         </w:rPr>
         <w:t>mamdami</w:t>
       </w:r>
-      <w:proofErr w:type="spellEnd"/>
       <w:r>
         <w:rPr>
           <w:rFonts w:ascii="Times New Roman" w:eastAsia="Times New Roman" w:hAnsi="Times New Roman" w:cs="Times New Roman"/>
@@ -7101,7 +7027,6 @@
         </w:rPr>
         <w:t xml:space="preserve"> </w:t>
       </w:r>
-      <w:proofErr w:type="spellStart"/>
       <w:r>
         <w:rPr>
           <w:rFonts w:ascii="Times New Roman" w:hAnsi="Times New Roman" w:cs="Times New Roman"/>
@@ -7113,7 +7038,6 @@
         </w:rPr>
         <w:t>randomTest</w:t>
       </w:r>
-      <w:proofErr w:type="spellEnd"/>
       <w:r>
         <w:rPr>
           <w:rFonts w:ascii="Times New Roman" w:hAnsi="Times New Roman" w:cs="Times New Roman"/>
@@ -7156,7 +7080,6 @@
           <w:lang w:val="en-US" w:eastAsia="ru-RU"/>
         </w:rPr>
       </w:pPr>
-      <w:proofErr w:type="spellStart"/>
       <w:r>
         <w:rPr>
           <w:rFonts w:ascii="Consolas" w:eastAsia="Times New Roman" w:hAnsi="Consolas" w:cs="Times New Roman"/>
@@ -7164,40 +7087,39 @@
           <w:szCs w:val="20"/>
           <w:lang w:val="en-US" w:eastAsia="ru-RU"/>
         </w:rPr>
-        <w:t>numCases</w:t>
-      </w:r>
-      <w:proofErr w:type="spellEnd"/>
-      <w:r>
+        <w:t>numCases = 10;</w:t>
+      </w:r>
+    </w:p>
+    <w:p>
+      <w:pPr>
+        <w:spacing w:after="0" w:line="240" w:lineRule="auto"/>
         <w:rPr>
           <w:rFonts w:ascii="Consolas" w:eastAsia="Times New Roman" w:hAnsi="Consolas" w:cs="Times New Roman"/>
           <w:sz w:val="20"/>
           <w:szCs w:val="20"/>
           <w:lang w:val="en-US" w:eastAsia="ru-RU"/>
         </w:rPr>
-        <w:t xml:space="preserve"> = 10;</w:t>
-      </w:r>
-    </w:p>
-    <w:p>
-      <w:pPr>
-        <w:spacing w:after="0" w:line="240" w:lineRule="auto"/>
+      </w:pPr>
+      <w:r>
         <w:rPr>
           <w:rFonts w:ascii="Consolas" w:eastAsia="Times New Roman" w:hAnsi="Consolas" w:cs="Times New Roman"/>
           <w:sz w:val="20"/>
           <w:szCs w:val="20"/>
           <w:lang w:val="en-US" w:eastAsia="ru-RU"/>
         </w:rPr>
-      </w:pPr>
-      <w:proofErr w:type="spellStart"/>
-      <w:r>
+        <w:t>tWater_values = randi([-25, 30], 1, numCases);</w:t>
+      </w:r>
+    </w:p>
+    <w:p>
+      <w:pPr>
+        <w:spacing w:after="0" w:line="240" w:lineRule="auto"/>
         <w:rPr>
           <w:rFonts w:ascii="Consolas" w:eastAsia="Times New Roman" w:hAnsi="Consolas" w:cs="Times New Roman"/>
           <w:sz w:val="20"/>
           <w:szCs w:val="20"/>
           <w:lang w:val="en-US" w:eastAsia="ru-RU"/>
         </w:rPr>
-        <w:t>tWater_values</w:t>
-      </w:r>
-      <w:proofErr w:type="spellEnd"/>
+      </w:pPr>
       <w:r>
         <w:rPr>
           <w:rFonts w:ascii="Consolas" w:eastAsia="Times New Roman" w:hAnsi="Consolas" w:cs="Times New Roman"/>
@@ -7205,20 +7127,19 @@
           <w:szCs w:val="20"/>
           <w:lang w:val="en-US" w:eastAsia="ru-RU"/>
         </w:rPr>
-        <w:t xml:space="preserve"> = </w:t>
-      </w:r>
-      <w:proofErr w:type="spellStart"/>
-      <w:proofErr w:type="gramStart"/>
-      <w:r>
+        <w:t>V_values = randi([-25, 30], 1, numCases);</w:t>
+      </w:r>
+    </w:p>
+    <w:p>
+      <w:pPr>
+        <w:spacing w:after="0" w:line="240" w:lineRule="auto"/>
         <w:rPr>
           <w:rFonts w:ascii="Consolas" w:eastAsia="Times New Roman" w:hAnsi="Consolas" w:cs="Times New Roman"/>
           <w:sz w:val="20"/>
           <w:szCs w:val="20"/>
           <w:lang w:val="en-US" w:eastAsia="ru-RU"/>
         </w:rPr>
-        <w:t>randi</w:t>
-      </w:r>
-      <w:proofErr w:type="spellEnd"/>
+      </w:pPr>
       <w:r>
         <w:rPr>
           <w:rFonts w:ascii="Consolas" w:eastAsia="Times New Roman" w:hAnsi="Consolas" w:cs="Times New Roman"/>
@@ -7226,19 +7147,19 @@
           <w:szCs w:val="20"/>
           <w:lang w:val="en-US" w:eastAsia="ru-RU"/>
         </w:rPr>
-        <w:t>(</w:t>
-      </w:r>
-      <w:proofErr w:type="gramEnd"/>
-      <w:r>
+        <w:t>Press_values = randi([0, 100], 1, numCases);</w:t>
+      </w:r>
+    </w:p>
+    <w:p>
+      <w:pPr>
+        <w:spacing w:after="0" w:line="240" w:lineRule="auto"/>
         <w:rPr>
           <w:rFonts w:ascii="Consolas" w:eastAsia="Times New Roman" w:hAnsi="Consolas" w:cs="Times New Roman"/>
           <w:sz w:val="20"/>
           <w:szCs w:val="20"/>
           <w:lang w:val="en-US" w:eastAsia="ru-RU"/>
         </w:rPr>
-        <w:t xml:space="preserve">[-25, 30], 1, </w:t>
-      </w:r>
-      <w:proofErr w:type="spellStart"/>
+      </w:pPr>
       <w:r>
         <w:rPr>
           <w:rFonts w:ascii="Consolas" w:eastAsia="Times New Roman" w:hAnsi="Consolas" w:cs="Times New Roman"/>
@@ -7246,18 +7167,19 @@
           <w:szCs w:val="20"/>
           <w:lang w:val="en-US" w:eastAsia="ru-RU"/>
         </w:rPr>
-        <w:t>numCases</w:t>
-      </w:r>
-      <w:proofErr w:type="spellEnd"/>
-      <w:r>
+        <w:t>VolumeW_values = randi([1, 10], 1, numCases);</w:t>
+      </w:r>
+    </w:p>
+    <w:p>
+      <w:pPr>
+        <w:spacing w:after="0" w:line="240" w:lineRule="auto"/>
         <w:rPr>
           <w:rFonts w:ascii="Consolas" w:eastAsia="Times New Roman" w:hAnsi="Consolas" w:cs="Times New Roman"/>
           <w:sz w:val="20"/>
           <w:szCs w:val="20"/>
           <w:lang w:val="en-US" w:eastAsia="ru-RU"/>
         </w:rPr>
-        <w:t>);</w:t>
-      </w:r>
+      </w:pPr>
     </w:p>
     <w:p>
       <w:pPr>
@@ -7269,7 +7191,6 @@
           <w:lang w:val="en-US" w:eastAsia="ru-RU"/>
         </w:rPr>
       </w:pPr>
-      <w:proofErr w:type="spellStart"/>
       <w:r>
         <w:rPr>
           <w:rFonts w:ascii="Consolas" w:eastAsia="Times New Roman" w:hAnsi="Consolas" w:cs="Times New Roman"/>
@@ -7277,314 +7198,7 @@
           <w:szCs w:val="20"/>
           <w:lang w:val="en-US" w:eastAsia="ru-RU"/>
         </w:rPr>
-        <w:t>V_values</w:t>
-      </w:r>
-      <w:proofErr w:type="spellEnd"/>
-      <w:r>
-        <w:rPr>
-          <w:rFonts w:ascii="Consolas" w:eastAsia="Times New Roman" w:hAnsi="Consolas" w:cs="Times New Roman"/>
-          <w:sz w:val="20"/>
-          <w:szCs w:val="20"/>
-          <w:lang w:val="en-US" w:eastAsia="ru-RU"/>
-        </w:rPr>
-        <w:t xml:space="preserve"> = </w:t>
-      </w:r>
-      <w:proofErr w:type="spellStart"/>
-      <w:proofErr w:type="gramStart"/>
-      <w:r>
-        <w:rPr>
-          <w:rFonts w:ascii="Consolas" w:eastAsia="Times New Roman" w:hAnsi="Consolas" w:cs="Times New Roman"/>
-          <w:sz w:val="20"/>
-          <w:szCs w:val="20"/>
-          <w:lang w:val="en-US" w:eastAsia="ru-RU"/>
-        </w:rPr>
-        <w:t>randi</w:t>
-      </w:r>
-      <w:proofErr w:type="spellEnd"/>
-      <w:r>
-        <w:rPr>
-          <w:rFonts w:ascii="Consolas" w:eastAsia="Times New Roman" w:hAnsi="Consolas" w:cs="Times New Roman"/>
-          <w:sz w:val="20"/>
-          <w:szCs w:val="20"/>
-          <w:lang w:val="en-US" w:eastAsia="ru-RU"/>
-        </w:rPr>
-        <w:t>(</w:t>
-      </w:r>
-      <w:proofErr w:type="gramEnd"/>
-      <w:r>
-        <w:rPr>
-          <w:rFonts w:ascii="Consolas" w:eastAsia="Times New Roman" w:hAnsi="Consolas" w:cs="Times New Roman"/>
-          <w:sz w:val="20"/>
-          <w:szCs w:val="20"/>
-          <w:lang w:val="en-US" w:eastAsia="ru-RU"/>
-        </w:rPr>
-        <w:t xml:space="preserve">[-25, 30], 1, </w:t>
-      </w:r>
-      <w:proofErr w:type="spellStart"/>
-      <w:r>
-        <w:rPr>
-          <w:rFonts w:ascii="Consolas" w:eastAsia="Times New Roman" w:hAnsi="Consolas" w:cs="Times New Roman"/>
-          <w:sz w:val="20"/>
-          <w:szCs w:val="20"/>
-          <w:lang w:val="en-US" w:eastAsia="ru-RU"/>
-        </w:rPr>
-        <w:t>numCases</w:t>
-      </w:r>
-      <w:proofErr w:type="spellEnd"/>
-      <w:r>
-        <w:rPr>
-          <w:rFonts w:ascii="Consolas" w:eastAsia="Times New Roman" w:hAnsi="Consolas" w:cs="Times New Roman"/>
-          <w:sz w:val="20"/>
-          <w:szCs w:val="20"/>
-          <w:lang w:val="en-US" w:eastAsia="ru-RU"/>
-        </w:rPr>
-        <w:t>);</w:t>
-      </w:r>
-    </w:p>
-    <w:p>
-      <w:pPr>
-        <w:spacing w:after="0" w:line="240" w:lineRule="auto"/>
-        <w:rPr>
-          <w:rFonts w:ascii="Consolas" w:eastAsia="Times New Roman" w:hAnsi="Consolas" w:cs="Times New Roman"/>
-          <w:sz w:val="20"/>
-          <w:szCs w:val="20"/>
-          <w:lang w:val="en-US" w:eastAsia="ru-RU"/>
-        </w:rPr>
-      </w:pPr>
-      <w:proofErr w:type="spellStart"/>
-      <w:r>
-        <w:rPr>
-          <w:rFonts w:ascii="Consolas" w:eastAsia="Times New Roman" w:hAnsi="Consolas" w:cs="Times New Roman"/>
-          <w:sz w:val="20"/>
-          <w:szCs w:val="20"/>
-          <w:lang w:val="en-US" w:eastAsia="ru-RU"/>
-        </w:rPr>
-        <w:t>Press_values</w:t>
-      </w:r>
-      <w:proofErr w:type="spellEnd"/>
-      <w:r>
-        <w:rPr>
-          <w:rFonts w:ascii="Consolas" w:eastAsia="Times New Roman" w:hAnsi="Consolas" w:cs="Times New Roman"/>
-          <w:sz w:val="20"/>
-          <w:szCs w:val="20"/>
-          <w:lang w:val="en-US" w:eastAsia="ru-RU"/>
-        </w:rPr>
-        <w:t xml:space="preserve"> = </w:t>
-      </w:r>
-      <w:proofErr w:type="spellStart"/>
-      <w:proofErr w:type="gramStart"/>
-      <w:r>
-        <w:rPr>
-          <w:rFonts w:ascii="Consolas" w:eastAsia="Times New Roman" w:hAnsi="Consolas" w:cs="Times New Roman"/>
-          <w:sz w:val="20"/>
-          <w:szCs w:val="20"/>
-          <w:lang w:val="en-US" w:eastAsia="ru-RU"/>
-        </w:rPr>
-        <w:t>randi</w:t>
-      </w:r>
-      <w:proofErr w:type="spellEnd"/>
-      <w:r>
-        <w:rPr>
-          <w:rFonts w:ascii="Consolas" w:eastAsia="Times New Roman" w:hAnsi="Consolas" w:cs="Times New Roman"/>
-          <w:sz w:val="20"/>
-          <w:szCs w:val="20"/>
-          <w:lang w:val="en-US" w:eastAsia="ru-RU"/>
-        </w:rPr>
-        <w:t>(</w:t>
-      </w:r>
-      <w:proofErr w:type="gramEnd"/>
-      <w:r>
-        <w:rPr>
-          <w:rFonts w:ascii="Consolas" w:eastAsia="Times New Roman" w:hAnsi="Consolas" w:cs="Times New Roman"/>
-          <w:sz w:val="20"/>
-          <w:szCs w:val="20"/>
-          <w:lang w:val="en-US" w:eastAsia="ru-RU"/>
-        </w:rPr>
-        <w:t xml:space="preserve">[0, 100], 1, </w:t>
-      </w:r>
-      <w:proofErr w:type="spellStart"/>
-      <w:r>
-        <w:rPr>
-          <w:rFonts w:ascii="Consolas" w:eastAsia="Times New Roman" w:hAnsi="Consolas" w:cs="Times New Roman"/>
-          <w:sz w:val="20"/>
-          <w:szCs w:val="20"/>
-          <w:lang w:val="en-US" w:eastAsia="ru-RU"/>
-        </w:rPr>
-        <w:t>numCases</w:t>
-      </w:r>
-      <w:proofErr w:type="spellEnd"/>
-      <w:r>
-        <w:rPr>
-          <w:rFonts w:ascii="Consolas" w:eastAsia="Times New Roman" w:hAnsi="Consolas" w:cs="Times New Roman"/>
-          <w:sz w:val="20"/>
-          <w:szCs w:val="20"/>
-          <w:lang w:val="en-US" w:eastAsia="ru-RU"/>
-        </w:rPr>
-        <w:t>);</w:t>
-      </w:r>
-    </w:p>
-    <w:p>
-      <w:pPr>
-        <w:spacing w:after="0" w:line="240" w:lineRule="auto"/>
-        <w:rPr>
-          <w:rFonts w:ascii="Consolas" w:eastAsia="Times New Roman" w:hAnsi="Consolas" w:cs="Times New Roman"/>
-          <w:sz w:val="20"/>
-          <w:szCs w:val="20"/>
-          <w:lang w:eastAsia="ru-RU"/>
-        </w:rPr>
-      </w:pPr>
-      <w:proofErr w:type="spellStart"/>
-      <w:r>
-        <w:rPr>
-          <w:rFonts w:ascii="Consolas" w:eastAsia="Times New Roman" w:hAnsi="Consolas" w:cs="Times New Roman"/>
-          <w:sz w:val="20"/>
-          <w:szCs w:val="20"/>
-          <w:lang w:eastAsia="ru-RU"/>
-        </w:rPr>
-        <w:t>VolumeW_values</w:t>
-      </w:r>
-      <w:proofErr w:type="spellEnd"/>
-      <w:r>
-        <w:rPr>
-          <w:rFonts w:ascii="Consolas" w:eastAsia="Times New Roman" w:hAnsi="Consolas" w:cs="Times New Roman"/>
-          <w:sz w:val="20"/>
-          <w:szCs w:val="20"/>
-          <w:lang w:eastAsia="ru-RU"/>
-        </w:rPr>
-        <w:t xml:space="preserve"> = </w:t>
-      </w:r>
-      <w:proofErr w:type="spellStart"/>
-      <w:proofErr w:type="gramStart"/>
-      <w:r>
-        <w:rPr>
-          <w:rFonts w:ascii="Consolas" w:eastAsia="Times New Roman" w:hAnsi="Consolas" w:cs="Times New Roman"/>
-          <w:sz w:val="20"/>
-          <w:szCs w:val="20"/>
-          <w:lang w:eastAsia="ru-RU"/>
-        </w:rPr>
-        <w:t>randi</w:t>
-      </w:r>
-      <w:proofErr w:type="spellEnd"/>
-      <w:r>
-        <w:rPr>
-          <w:rFonts w:ascii="Consolas" w:eastAsia="Times New Roman" w:hAnsi="Consolas" w:cs="Times New Roman"/>
-          <w:sz w:val="20"/>
-          <w:szCs w:val="20"/>
-          <w:lang w:eastAsia="ru-RU"/>
-        </w:rPr>
-        <w:t>(</w:t>
-      </w:r>
-      <w:proofErr w:type="gramEnd"/>
-      <w:r>
-        <w:rPr>
-          <w:rFonts w:ascii="Consolas" w:eastAsia="Times New Roman" w:hAnsi="Consolas" w:cs="Times New Roman"/>
-          <w:sz w:val="20"/>
-          <w:szCs w:val="20"/>
-          <w:lang w:eastAsia="ru-RU"/>
-        </w:rPr>
-        <w:t xml:space="preserve">[1, 10], 1, </w:t>
-      </w:r>
-      <w:proofErr w:type="spellStart"/>
-      <w:r>
-        <w:rPr>
-          <w:rFonts w:ascii="Consolas" w:eastAsia="Times New Roman" w:hAnsi="Consolas" w:cs="Times New Roman"/>
-          <w:sz w:val="20"/>
-          <w:szCs w:val="20"/>
-          <w:lang w:eastAsia="ru-RU"/>
-        </w:rPr>
-        <w:t>numCases</w:t>
-      </w:r>
-      <w:proofErr w:type="spellEnd"/>
-      <w:r>
-        <w:rPr>
-          <w:rFonts w:ascii="Consolas" w:eastAsia="Times New Roman" w:hAnsi="Consolas" w:cs="Times New Roman"/>
-          <w:sz w:val="20"/>
-          <w:szCs w:val="20"/>
-          <w:lang w:eastAsia="ru-RU"/>
-        </w:rPr>
-        <w:t>);</w:t>
-      </w:r>
-    </w:p>
-    <w:p>
-      <w:pPr>
-        <w:spacing w:after="0" w:line="240" w:lineRule="auto"/>
-        <w:rPr>
-          <w:rFonts w:ascii="Consolas" w:eastAsia="Times New Roman" w:hAnsi="Consolas" w:cs="Times New Roman"/>
-          <w:sz w:val="20"/>
-          <w:szCs w:val="20"/>
-          <w:lang w:eastAsia="ru-RU"/>
-        </w:rPr>
-      </w:pPr>
-    </w:p>
-    <w:p>
-      <w:pPr>
-        <w:spacing w:after="0" w:line="240" w:lineRule="auto"/>
-        <w:rPr>
-          <w:rFonts w:ascii="Consolas" w:eastAsia="Times New Roman" w:hAnsi="Consolas" w:cs="Times New Roman"/>
-          <w:sz w:val="20"/>
-          <w:szCs w:val="20"/>
-          <w:lang w:val="en-US" w:eastAsia="ru-RU"/>
-        </w:rPr>
-      </w:pPr>
-      <w:proofErr w:type="spellStart"/>
-      <w:r>
-        <w:rPr>
-          <w:rFonts w:ascii="Consolas" w:eastAsia="Times New Roman" w:hAnsi="Consolas" w:cs="Times New Roman"/>
-          <w:sz w:val="20"/>
-          <w:szCs w:val="20"/>
-          <w:lang w:val="en-US" w:eastAsia="ru-RU"/>
-        </w:rPr>
-        <w:t>fisoutputs</w:t>
-      </w:r>
-      <w:proofErr w:type="spellEnd"/>
-      <w:r>
-        <w:rPr>
-          <w:rFonts w:ascii="Consolas" w:eastAsia="Times New Roman" w:hAnsi="Consolas" w:cs="Times New Roman"/>
-          <w:sz w:val="20"/>
-          <w:szCs w:val="20"/>
-          <w:lang w:val="en-US" w:eastAsia="ru-RU"/>
-        </w:rPr>
-        <w:t xml:space="preserve"> = </w:t>
-      </w:r>
-      <w:proofErr w:type="gramStart"/>
-      <w:r>
-        <w:rPr>
-          <w:rFonts w:ascii="Consolas" w:eastAsia="Times New Roman" w:hAnsi="Consolas" w:cs="Times New Roman"/>
-          <w:sz w:val="20"/>
-          <w:szCs w:val="20"/>
-          <w:lang w:val="en-US" w:eastAsia="ru-RU"/>
-        </w:rPr>
-        <w:t>zeros(</w:t>
-      </w:r>
-      <w:proofErr w:type="gramEnd"/>
-      <w:r>
-        <w:rPr>
-          <w:rFonts w:ascii="Consolas" w:eastAsia="Times New Roman" w:hAnsi="Consolas" w:cs="Times New Roman"/>
-          <w:sz w:val="20"/>
-          <w:szCs w:val="20"/>
-          <w:lang w:val="en-US" w:eastAsia="ru-RU"/>
-        </w:rPr>
-        <w:t xml:space="preserve">1, </w:t>
-      </w:r>
-      <w:proofErr w:type="spellStart"/>
-      <w:r>
-        <w:rPr>
-          <w:rFonts w:ascii="Consolas" w:eastAsia="Times New Roman" w:hAnsi="Consolas" w:cs="Times New Roman"/>
-          <w:sz w:val="20"/>
-          <w:szCs w:val="20"/>
-          <w:lang w:val="en-US" w:eastAsia="ru-RU"/>
-        </w:rPr>
-        <w:t>numCases</w:t>
-      </w:r>
-      <w:proofErr w:type="spellEnd"/>
-      <w:r>
-        <w:rPr>
-          <w:rFonts w:ascii="Consolas" w:eastAsia="Times New Roman" w:hAnsi="Consolas" w:cs="Times New Roman"/>
-          <w:sz w:val="20"/>
-          <w:szCs w:val="20"/>
-          <w:lang w:val="en-US" w:eastAsia="ru-RU"/>
-        </w:rPr>
-        <w:t>);</w:t>
+        <w:t>fisoutputs = zeros(1, numCases);</w:t>
       </w:r>
     </w:p>
     <w:p>
@@ -7618,7 +7232,6 @@
         </w:rPr>
         <w:t xml:space="preserve">for </w:t>
       </w:r>
-      <w:proofErr w:type="spellStart"/>
       <w:r>
         <w:rPr>
           <w:rFonts w:ascii="Consolas" w:eastAsia="Times New Roman" w:hAnsi="Consolas" w:cs="Times New Roman"/>
@@ -7626,19 +7239,19 @@
           <w:szCs w:val="20"/>
           <w:lang w:val="en-US" w:eastAsia="ru-RU"/>
         </w:rPr>
-        <w:t>i</w:t>
-      </w:r>
-      <w:proofErr w:type="spellEnd"/>
-      <w:r>
+        <w:t>i = 1:numCases</w:t>
+      </w:r>
+    </w:p>
+    <w:p>
+      <w:pPr>
+        <w:spacing w:after="0" w:line="240" w:lineRule="auto"/>
         <w:rPr>
           <w:rFonts w:ascii="Consolas" w:eastAsia="Times New Roman" w:hAnsi="Consolas" w:cs="Times New Roman"/>
           <w:sz w:val="20"/>
           <w:szCs w:val="20"/>
           <w:lang w:val="en-US" w:eastAsia="ru-RU"/>
         </w:rPr>
-        <w:t xml:space="preserve"> = </w:t>
-      </w:r>
-      <w:proofErr w:type="gramStart"/>
+      </w:pPr>
       <w:r>
         <w:rPr>
           <w:rFonts w:ascii="Consolas" w:eastAsia="Times New Roman" w:hAnsi="Consolas" w:cs="Times New Roman"/>
@@ -7646,248 +7259,7 @@
           <w:szCs w:val="20"/>
           <w:lang w:val="en-US" w:eastAsia="ru-RU"/>
         </w:rPr>
-        <w:t>1:numCases</w:t>
-      </w:r>
-      <w:proofErr w:type="gramEnd"/>
-    </w:p>
-    <w:p>
-      <w:pPr>
-        <w:spacing w:after="0" w:line="240" w:lineRule="auto"/>
-        <w:rPr>
-          <w:rFonts w:ascii="Consolas" w:eastAsia="Times New Roman" w:hAnsi="Consolas" w:cs="Times New Roman"/>
-          <w:sz w:val="20"/>
-          <w:szCs w:val="20"/>
-          <w:lang w:val="en-US" w:eastAsia="ru-RU"/>
-        </w:rPr>
-      </w:pPr>
-      <w:r>
-        <w:rPr>
-          <w:rFonts w:ascii="Consolas" w:eastAsia="Times New Roman" w:hAnsi="Consolas" w:cs="Times New Roman"/>
-          <w:sz w:val="20"/>
-          <w:szCs w:val="20"/>
-          <w:lang w:val="en-US" w:eastAsia="ru-RU"/>
-        </w:rPr>
-        <w:t xml:space="preserve">    </w:t>
-      </w:r>
-      <w:proofErr w:type="spellStart"/>
-      <w:r>
-        <w:rPr>
-          <w:rFonts w:ascii="Consolas" w:eastAsia="Times New Roman" w:hAnsi="Consolas" w:cs="Times New Roman"/>
-          <w:sz w:val="20"/>
-          <w:szCs w:val="20"/>
-          <w:lang w:val="en-US" w:eastAsia="ru-RU"/>
-        </w:rPr>
-        <w:t>fisoutputs</w:t>
-      </w:r>
-      <w:proofErr w:type="spellEnd"/>
-      <w:r>
-        <w:rPr>
-          <w:rFonts w:ascii="Consolas" w:eastAsia="Times New Roman" w:hAnsi="Consolas" w:cs="Times New Roman"/>
-          <w:sz w:val="20"/>
-          <w:szCs w:val="20"/>
-          <w:lang w:val="en-US" w:eastAsia="ru-RU"/>
-        </w:rPr>
-        <w:t>(</w:t>
-      </w:r>
-      <w:proofErr w:type="spellStart"/>
-      <w:r>
-        <w:rPr>
-          <w:rFonts w:ascii="Consolas" w:eastAsia="Times New Roman" w:hAnsi="Consolas" w:cs="Times New Roman"/>
-          <w:sz w:val="20"/>
-          <w:szCs w:val="20"/>
-          <w:lang w:val="en-US" w:eastAsia="ru-RU"/>
-        </w:rPr>
-        <w:t>i</w:t>
-      </w:r>
-      <w:proofErr w:type="spellEnd"/>
-      <w:r>
-        <w:rPr>
-          <w:rFonts w:ascii="Consolas" w:eastAsia="Times New Roman" w:hAnsi="Consolas" w:cs="Times New Roman"/>
-          <w:sz w:val="20"/>
-          <w:szCs w:val="20"/>
-          <w:lang w:val="en-US" w:eastAsia="ru-RU"/>
-        </w:rPr>
-        <w:t xml:space="preserve">) = </w:t>
-      </w:r>
-      <w:proofErr w:type="spellStart"/>
-      <w:r>
-        <w:rPr>
-          <w:rFonts w:ascii="Consolas" w:eastAsia="Times New Roman" w:hAnsi="Consolas" w:cs="Times New Roman"/>
-          <w:sz w:val="20"/>
-          <w:szCs w:val="20"/>
-          <w:lang w:val="en-US" w:eastAsia="ru-RU"/>
-        </w:rPr>
-        <w:t>evalfis</w:t>
-      </w:r>
-      <w:proofErr w:type="spellEnd"/>
-      <w:r>
-        <w:rPr>
-          <w:rFonts w:ascii="Consolas" w:eastAsia="Times New Roman" w:hAnsi="Consolas" w:cs="Times New Roman"/>
-          <w:sz w:val="20"/>
-          <w:szCs w:val="20"/>
-          <w:lang w:val="en-US" w:eastAsia="ru-RU"/>
-        </w:rPr>
-        <w:t>([</w:t>
-      </w:r>
-      <w:proofErr w:type="spellStart"/>
-      <w:r>
-        <w:rPr>
-          <w:rFonts w:ascii="Consolas" w:eastAsia="Times New Roman" w:hAnsi="Consolas" w:cs="Times New Roman"/>
-          <w:sz w:val="20"/>
-          <w:szCs w:val="20"/>
-          <w:lang w:val="en-US" w:eastAsia="ru-RU"/>
-        </w:rPr>
-        <w:t>tWater_values</w:t>
-      </w:r>
-      <w:proofErr w:type="spellEnd"/>
-      <w:r>
-        <w:rPr>
-          <w:rFonts w:ascii="Consolas" w:eastAsia="Times New Roman" w:hAnsi="Consolas" w:cs="Times New Roman"/>
-          <w:sz w:val="20"/>
-          <w:szCs w:val="20"/>
-          <w:lang w:val="en-US" w:eastAsia="ru-RU"/>
-        </w:rPr>
-        <w:t>(</w:t>
-      </w:r>
-      <w:proofErr w:type="spellStart"/>
-      <w:r>
-        <w:rPr>
-          <w:rFonts w:ascii="Consolas" w:eastAsia="Times New Roman" w:hAnsi="Consolas" w:cs="Times New Roman"/>
-          <w:sz w:val="20"/>
-          <w:szCs w:val="20"/>
-          <w:lang w:val="en-US" w:eastAsia="ru-RU"/>
-        </w:rPr>
-        <w:t>i</w:t>
-      </w:r>
-      <w:proofErr w:type="spellEnd"/>
-      <w:r>
-        <w:rPr>
-          <w:rFonts w:ascii="Consolas" w:eastAsia="Times New Roman" w:hAnsi="Consolas" w:cs="Times New Roman"/>
-          <w:sz w:val="20"/>
-          <w:szCs w:val="20"/>
-          <w:lang w:val="en-US" w:eastAsia="ru-RU"/>
-        </w:rPr>
-        <w:t xml:space="preserve">), </w:t>
-      </w:r>
-      <w:proofErr w:type="spellStart"/>
-      <w:r>
-        <w:rPr>
-          <w:rFonts w:ascii="Consolas" w:eastAsia="Times New Roman" w:hAnsi="Consolas" w:cs="Times New Roman"/>
-          <w:sz w:val="20"/>
-          <w:szCs w:val="20"/>
-          <w:lang w:val="en-US" w:eastAsia="ru-RU"/>
-        </w:rPr>
-        <w:t>V_values</w:t>
-      </w:r>
-      <w:proofErr w:type="spellEnd"/>
-      <w:r>
-        <w:rPr>
-          <w:rFonts w:ascii="Consolas" w:eastAsia="Times New Roman" w:hAnsi="Consolas" w:cs="Times New Roman"/>
-          <w:sz w:val="20"/>
-          <w:szCs w:val="20"/>
-          <w:lang w:val="en-US" w:eastAsia="ru-RU"/>
-        </w:rPr>
-        <w:t>(</w:t>
-      </w:r>
-      <w:proofErr w:type="spellStart"/>
-      <w:r>
-        <w:rPr>
-          <w:rFonts w:ascii="Consolas" w:eastAsia="Times New Roman" w:hAnsi="Consolas" w:cs="Times New Roman"/>
-          <w:sz w:val="20"/>
-          <w:szCs w:val="20"/>
-          <w:lang w:val="en-US" w:eastAsia="ru-RU"/>
-        </w:rPr>
-        <w:t>i</w:t>
-      </w:r>
-      <w:proofErr w:type="spellEnd"/>
-      <w:r>
-        <w:rPr>
-          <w:rFonts w:ascii="Consolas" w:eastAsia="Times New Roman" w:hAnsi="Consolas" w:cs="Times New Roman"/>
-          <w:sz w:val="20"/>
-          <w:szCs w:val="20"/>
-          <w:lang w:val="en-US" w:eastAsia="ru-RU"/>
-        </w:rPr>
-        <w:t xml:space="preserve">), </w:t>
-      </w:r>
-      <w:proofErr w:type="spellStart"/>
-      <w:r>
-        <w:rPr>
-          <w:rFonts w:ascii="Consolas" w:eastAsia="Times New Roman" w:hAnsi="Consolas" w:cs="Times New Roman"/>
-          <w:sz w:val="20"/>
-          <w:szCs w:val="20"/>
-          <w:lang w:val="en-US" w:eastAsia="ru-RU"/>
-        </w:rPr>
-        <w:t>Press_values</w:t>
-      </w:r>
-      <w:proofErr w:type="spellEnd"/>
-      <w:r>
-        <w:rPr>
-          <w:rFonts w:ascii="Consolas" w:eastAsia="Times New Roman" w:hAnsi="Consolas" w:cs="Times New Roman"/>
-          <w:sz w:val="20"/>
-          <w:szCs w:val="20"/>
-          <w:lang w:val="en-US" w:eastAsia="ru-RU"/>
-        </w:rPr>
-        <w:t>(</w:t>
-      </w:r>
-      <w:proofErr w:type="spellStart"/>
-      <w:r>
-        <w:rPr>
-          <w:rFonts w:ascii="Consolas" w:eastAsia="Times New Roman" w:hAnsi="Consolas" w:cs="Times New Roman"/>
-          <w:sz w:val="20"/>
-          <w:szCs w:val="20"/>
-          <w:lang w:val="en-US" w:eastAsia="ru-RU"/>
-        </w:rPr>
-        <w:t>i</w:t>
-      </w:r>
-      <w:proofErr w:type="spellEnd"/>
-      <w:r>
-        <w:rPr>
-          <w:rFonts w:ascii="Consolas" w:eastAsia="Times New Roman" w:hAnsi="Consolas" w:cs="Times New Roman"/>
-          <w:sz w:val="20"/>
-          <w:szCs w:val="20"/>
-          <w:lang w:val="en-US" w:eastAsia="ru-RU"/>
-        </w:rPr>
-        <w:t xml:space="preserve">), </w:t>
-      </w:r>
-      <w:proofErr w:type="spellStart"/>
-      <w:r>
-        <w:rPr>
-          <w:rFonts w:ascii="Consolas" w:eastAsia="Times New Roman" w:hAnsi="Consolas" w:cs="Times New Roman"/>
-          <w:sz w:val="20"/>
-          <w:szCs w:val="20"/>
-          <w:lang w:val="en-US" w:eastAsia="ru-RU"/>
-        </w:rPr>
-        <w:t>VolumeW_values</w:t>
-      </w:r>
-      <w:proofErr w:type="spellEnd"/>
-      <w:r>
-        <w:rPr>
-          <w:rFonts w:ascii="Consolas" w:eastAsia="Times New Roman" w:hAnsi="Consolas" w:cs="Times New Roman"/>
-          <w:sz w:val="20"/>
-          <w:szCs w:val="20"/>
-          <w:lang w:val="en-US" w:eastAsia="ru-RU"/>
-        </w:rPr>
-        <w:t>(</w:t>
-      </w:r>
-      <w:proofErr w:type="spellStart"/>
-      <w:r>
-        <w:rPr>
-          <w:rFonts w:ascii="Consolas" w:eastAsia="Times New Roman" w:hAnsi="Consolas" w:cs="Times New Roman"/>
-          <w:sz w:val="20"/>
-          <w:szCs w:val="20"/>
-          <w:lang w:val="en-US" w:eastAsia="ru-RU"/>
-        </w:rPr>
-        <w:t>i</w:t>
-      </w:r>
-      <w:proofErr w:type="spellEnd"/>
-      <w:r>
-        <w:rPr>
-          <w:rFonts w:ascii="Consolas" w:eastAsia="Times New Roman" w:hAnsi="Consolas" w:cs="Times New Roman"/>
-          <w:sz w:val="20"/>
-          <w:szCs w:val="20"/>
-          <w:lang w:val="en-US" w:eastAsia="ru-RU"/>
-        </w:rPr>
-        <w:t>)], Boiler);</w:t>
+        <w:t xml:space="preserve">    fisoutputs(i) = evalfis([tWater_values(i), V_values(i), Press_values(i), VolumeW_values(i)], Boiler);</w:t>
       </w:r>
     </w:p>
     <w:p>
@@ -7900,7 +7272,6 @@
           <w:lang w:eastAsia="ru-RU"/>
         </w:rPr>
       </w:pPr>
-      <w:proofErr w:type="spellStart"/>
       <w:r>
         <w:rPr>
           <w:rFonts w:ascii="Consolas" w:eastAsia="Times New Roman" w:hAnsi="Consolas" w:cs="Times New Roman"/>
@@ -7911,7 +7282,6 @@
         </w:rPr>
         <w:t>end</w:t>
       </w:r>
-      <w:proofErr w:type="spellEnd"/>
     </w:p>
     <w:p>
       <w:pPr>
@@ -7934,7 +7304,6 @@
           <w:lang w:val="en-US" w:eastAsia="ru-RU"/>
         </w:rPr>
       </w:pPr>
-      <w:proofErr w:type="spellStart"/>
       <w:r>
         <w:rPr>
           <w:rFonts w:ascii="Consolas" w:eastAsia="Times New Roman" w:hAnsi="Consolas" w:cs="Times New Roman"/>
@@ -7942,108 +7311,7 @@
           <w:szCs w:val="20"/>
           <w:lang w:val="en-US" w:eastAsia="ru-RU"/>
         </w:rPr>
-        <w:t>tableInputs</w:t>
-      </w:r>
-      <w:proofErr w:type="spellEnd"/>
-      <w:r>
-        <w:rPr>
-          <w:rFonts w:ascii="Consolas" w:eastAsia="Times New Roman" w:hAnsi="Consolas" w:cs="Times New Roman"/>
-          <w:sz w:val="20"/>
-          <w:szCs w:val="20"/>
-          <w:lang w:val="en-US" w:eastAsia="ru-RU"/>
-        </w:rPr>
-        <w:t xml:space="preserve"> = </w:t>
-      </w:r>
-      <w:proofErr w:type="gramStart"/>
-      <w:r>
-        <w:rPr>
-          <w:rFonts w:ascii="Consolas" w:eastAsia="Times New Roman" w:hAnsi="Consolas" w:cs="Times New Roman"/>
-          <w:sz w:val="20"/>
-          <w:szCs w:val="20"/>
-          <w:lang w:val="en-US" w:eastAsia="ru-RU"/>
-        </w:rPr>
-        <w:t>table(</w:t>
-      </w:r>
-      <w:proofErr w:type="spellStart"/>
-      <w:proofErr w:type="gramEnd"/>
-      <w:r>
-        <w:rPr>
-          <w:rFonts w:ascii="Consolas" w:eastAsia="Times New Roman" w:hAnsi="Consolas" w:cs="Times New Roman"/>
-          <w:sz w:val="20"/>
-          <w:szCs w:val="20"/>
-          <w:lang w:val="en-US" w:eastAsia="ru-RU"/>
-        </w:rPr>
-        <w:t>tWater_values</w:t>
-      </w:r>
-      <w:proofErr w:type="spellEnd"/>
-      <w:r>
-        <w:rPr>
-          <w:rFonts w:ascii="Consolas" w:eastAsia="Times New Roman" w:hAnsi="Consolas" w:cs="Times New Roman"/>
-          <w:sz w:val="20"/>
-          <w:szCs w:val="20"/>
-          <w:lang w:val="en-US" w:eastAsia="ru-RU"/>
-        </w:rPr>
-        <w:t xml:space="preserve">', </w:t>
-      </w:r>
-      <w:proofErr w:type="spellStart"/>
-      <w:r>
-        <w:rPr>
-          <w:rFonts w:ascii="Consolas" w:eastAsia="Times New Roman" w:hAnsi="Consolas" w:cs="Times New Roman"/>
-          <w:sz w:val="20"/>
-          <w:szCs w:val="20"/>
-          <w:lang w:val="en-US" w:eastAsia="ru-RU"/>
-        </w:rPr>
-        <w:t>V_values</w:t>
-      </w:r>
-      <w:proofErr w:type="spellEnd"/>
-      <w:r>
-        <w:rPr>
-          <w:rFonts w:ascii="Consolas" w:eastAsia="Times New Roman" w:hAnsi="Consolas" w:cs="Times New Roman"/>
-          <w:sz w:val="20"/>
-          <w:szCs w:val="20"/>
-          <w:lang w:val="en-US" w:eastAsia="ru-RU"/>
-        </w:rPr>
-        <w:t xml:space="preserve">', </w:t>
-      </w:r>
-      <w:proofErr w:type="spellStart"/>
-      <w:r>
-        <w:rPr>
-          <w:rFonts w:ascii="Consolas" w:eastAsia="Times New Roman" w:hAnsi="Consolas" w:cs="Times New Roman"/>
-          <w:sz w:val="20"/>
-          <w:szCs w:val="20"/>
-          <w:lang w:val="en-US" w:eastAsia="ru-RU"/>
-        </w:rPr>
-        <w:t>Press_values</w:t>
-      </w:r>
-      <w:proofErr w:type="spellEnd"/>
-      <w:r>
-        <w:rPr>
-          <w:rFonts w:ascii="Consolas" w:eastAsia="Times New Roman" w:hAnsi="Consolas" w:cs="Times New Roman"/>
-          <w:sz w:val="20"/>
-          <w:szCs w:val="20"/>
-          <w:lang w:val="en-US" w:eastAsia="ru-RU"/>
-        </w:rPr>
-        <w:t xml:space="preserve">', </w:t>
-      </w:r>
-      <w:proofErr w:type="spellStart"/>
-      <w:r>
-        <w:rPr>
-          <w:rFonts w:ascii="Consolas" w:eastAsia="Times New Roman" w:hAnsi="Consolas" w:cs="Times New Roman"/>
-          <w:sz w:val="20"/>
-          <w:szCs w:val="20"/>
-          <w:lang w:val="en-US" w:eastAsia="ru-RU"/>
-        </w:rPr>
-        <w:t>VolumeW_values</w:t>
-      </w:r>
-      <w:proofErr w:type="spellEnd"/>
-      <w:r>
-        <w:rPr>
-          <w:rFonts w:ascii="Consolas" w:eastAsia="Times New Roman" w:hAnsi="Consolas" w:cs="Times New Roman"/>
-          <w:sz w:val="20"/>
-          <w:szCs w:val="20"/>
-          <w:lang w:val="en-US" w:eastAsia="ru-RU"/>
-        </w:rPr>
-        <w:t xml:space="preserve">', </w:t>
+        <w:t xml:space="preserve">tableInputs = table(tWater_values', V_values', Press_values', VolumeW_values', </w:t>
       </w:r>
       <w:r>
         <w:rPr>
@@ -8053,9 +7321,17 @@
           <w:szCs w:val="20"/>
           <w:lang w:val="en-US" w:eastAsia="ru-RU"/>
         </w:rPr>
-        <w:t>'</w:t>
-      </w:r>
-      <w:proofErr w:type="spellStart"/>
+        <w:t>'VariableNames'</w:t>
+      </w:r>
+      <w:r>
+        <w:rPr>
+          <w:rFonts w:ascii="Consolas" w:eastAsia="Times New Roman" w:hAnsi="Consolas" w:cs="Times New Roman"/>
+          <w:sz w:val="20"/>
+          <w:szCs w:val="20"/>
+          <w:lang w:val="en-US" w:eastAsia="ru-RU"/>
+        </w:rPr>
+        <w:t>, {</w:t>
+      </w:r>
       <w:r>
         <w:rPr>
           <w:rFonts w:ascii="Consolas" w:eastAsia="Times New Roman" w:hAnsi="Consolas" w:cs="Times New Roman"/>
@@ -8064,9 +7340,17 @@
           <w:szCs w:val="20"/>
           <w:lang w:val="en-US" w:eastAsia="ru-RU"/>
         </w:rPr>
-        <w:t>VariableNames</w:t>
-      </w:r>
-      <w:proofErr w:type="spellEnd"/>
+        <w:t>'tWater'</w:t>
+      </w:r>
+      <w:r>
+        <w:rPr>
+          <w:rFonts w:ascii="Consolas" w:eastAsia="Times New Roman" w:hAnsi="Consolas" w:cs="Times New Roman"/>
+          <w:sz w:val="20"/>
+          <w:szCs w:val="20"/>
+          <w:lang w:val="en-US" w:eastAsia="ru-RU"/>
+        </w:rPr>
+        <w:t xml:space="preserve">, </w:t>
+      </w:r>
       <w:r>
         <w:rPr>
           <w:rFonts w:ascii="Consolas" w:eastAsia="Times New Roman" w:hAnsi="Consolas" w:cs="Times New Roman"/>
@@ -8075,7 +7359,7 @@
           <w:szCs w:val="20"/>
           <w:lang w:val="en-US" w:eastAsia="ru-RU"/>
         </w:rPr>
-        <w:t>'</w:t>
+        <w:t>'V'</w:t>
       </w:r>
       <w:r>
         <w:rPr>
@@ -8084,7 +7368,7 @@
           <w:szCs w:val="20"/>
           <w:lang w:val="en-US" w:eastAsia="ru-RU"/>
         </w:rPr>
-        <w:t>, {</w:t>
+        <w:t xml:space="preserve">, </w:t>
       </w:r>
       <w:r>
         <w:rPr>
@@ -8094,9 +7378,17 @@
           <w:szCs w:val="20"/>
           <w:lang w:val="en-US" w:eastAsia="ru-RU"/>
         </w:rPr>
-        <w:t>'</w:t>
-      </w:r>
-      <w:proofErr w:type="spellStart"/>
+        <w:t>'Press'</w:t>
+      </w:r>
+      <w:r>
+        <w:rPr>
+          <w:rFonts w:ascii="Consolas" w:eastAsia="Times New Roman" w:hAnsi="Consolas" w:cs="Times New Roman"/>
+          <w:sz w:val="20"/>
+          <w:szCs w:val="20"/>
+          <w:lang w:val="en-US" w:eastAsia="ru-RU"/>
+        </w:rPr>
+        <w:t xml:space="preserve">, </w:t>
+      </w:r>
       <w:r>
         <w:rPr>
           <w:rFonts w:ascii="Consolas" w:eastAsia="Times New Roman" w:hAnsi="Consolas" w:cs="Times New Roman"/>
@@ -8105,9 +7397,37 @@
           <w:szCs w:val="20"/>
           <w:lang w:val="en-US" w:eastAsia="ru-RU"/>
         </w:rPr>
-        <w:t>tWater</w:t>
-      </w:r>
-      <w:proofErr w:type="spellEnd"/>
+        <w:t>'VolumeW'</w:t>
+      </w:r>
+      <w:r>
+        <w:rPr>
+          <w:rFonts w:ascii="Consolas" w:eastAsia="Times New Roman" w:hAnsi="Consolas" w:cs="Times New Roman"/>
+          <w:sz w:val="20"/>
+          <w:szCs w:val="20"/>
+          <w:lang w:val="en-US" w:eastAsia="ru-RU"/>
+        </w:rPr>
+        <w:t>});</w:t>
+      </w:r>
+    </w:p>
+    <w:p>
+      <w:pPr>
+        <w:spacing w:after="0" w:line="240" w:lineRule="auto"/>
+        <w:rPr>
+          <w:rFonts w:ascii="Consolas" w:eastAsia="Times New Roman" w:hAnsi="Consolas" w:cs="Times New Roman"/>
+          <w:sz w:val="20"/>
+          <w:szCs w:val="20"/>
+          <w:lang w:val="en-US" w:eastAsia="ru-RU"/>
+        </w:rPr>
+      </w:pPr>
+      <w:r>
+        <w:rPr>
+          <w:rFonts w:ascii="Consolas" w:eastAsia="Times New Roman" w:hAnsi="Consolas" w:cs="Times New Roman"/>
+          <w:sz w:val="20"/>
+          <w:szCs w:val="20"/>
+          <w:lang w:val="en-US" w:eastAsia="ru-RU"/>
+        </w:rPr>
+        <w:t xml:space="preserve">tableOutputs = table(fisoutputs', </w:t>
+      </w:r>
       <w:r>
         <w:rPr>
           <w:rFonts w:ascii="Consolas" w:eastAsia="Times New Roman" w:hAnsi="Consolas" w:cs="Times New Roman"/>
@@ -8116,7 +7436,7 @@
           <w:szCs w:val="20"/>
           <w:lang w:val="en-US" w:eastAsia="ru-RU"/>
         </w:rPr>
-        <w:t>'</w:t>
+        <w:t>'VariableNames'</w:t>
       </w:r>
       <w:r>
         <w:rPr>
@@ -8125,7 +7445,7 @@
           <w:szCs w:val="20"/>
           <w:lang w:val="en-US" w:eastAsia="ru-RU"/>
         </w:rPr>
-        <w:t xml:space="preserve">, </w:t>
+        <w:t>, {</w:t>
       </w:r>
       <w:r>
         <w:rPr>
@@ -8135,7 +7455,7 @@
           <w:szCs w:val="20"/>
           <w:lang w:val="en-US" w:eastAsia="ru-RU"/>
         </w:rPr>
-        <w:t>'V'</w:t>
+        <w:t>'Output'</w:t>
       </w:r>
       <w:r>
         <w:rPr>
@@ -8144,59 +7464,19 @@
           <w:szCs w:val="20"/>
           <w:lang w:val="en-US" w:eastAsia="ru-RU"/>
         </w:rPr>
-        <w:t xml:space="preserve">, </w:t>
-      </w:r>
-      <w:r>
-        <w:rPr>
-          <w:rFonts w:ascii="Consolas" w:eastAsia="Times New Roman" w:hAnsi="Consolas" w:cs="Times New Roman"/>
-          <w:color w:val="A709F5"/>
-          <w:sz w:val="20"/>
-          <w:szCs w:val="20"/>
-          <w:lang w:val="en-US" w:eastAsia="ru-RU"/>
-        </w:rPr>
-        <w:t>'Press'</w:t>
-      </w:r>
-      <w:r>
+        <w:t>});</w:t>
+      </w:r>
+    </w:p>
+    <w:p>
+      <w:pPr>
+        <w:spacing w:after="0" w:line="240" w:lineRule="auto"/>
         <w:rPr>
           <w:rFonts w:ascii="Consolas" w:eastAsia="Times New Roman" w:hAnsi="Consolas" w:cs="Times New Roman"/>
           <w:sz w:val="20"/>
           <w:szCs w:val="20"/>
           <w:lang w:val="en-US" w:eastAsia="ru-RU"/>
         </w:rPr>
-        <w:t xml:space="preserve">, </w:t>
-      </w:r>
-      <w:r>
-        <w:rPr>
-          <w:rFonts w:ascii="Consolas" w:eastAsia="Times New Roman" w:hAnsi="Consolas" w:cs="Times New Roman"/>
-          <w:color w:val="A709F5"/>
-          <w:sz w:val="20"/>
-          <w:szCs w:val="20"/>
-          <w:lang w:val="en-US" w:eastAsia="ru-RU"/>
-        </w:rPr>
-        <w:t>'</w:t>
-      </w:r>
-      <w:proofErr w:type="spellStart"/>
-      <w:r>
-        <w:rPr>
-          <w:rFonts w:ascii="Consolas" w:eastAsia="Times New Roman" w:hAnsi="Consolas" w:cs="Times New Roman"/>
-          <w:color w:val="A709F5"/>
-          <w:sz w:val="20"/>
-          <w:szCs w:val="20"/>
-          <w:lang w:val="en-US" w:eastAsia="ru-RU"/>
-        </w:rPr>
-        <w:t>VolumeW</w:t>
-      </w:r>
-      <w:proofErr w:type="spellEnd"/>
-      <w:r>
-        <w:rPr>
-          <w:rFonts w:ascii="Consolas" w:eastAsia="Times New Roman" w:hAnsi="Consolas" w:cs="Times New Roman"/>
-          <w:color w:val="A709F5"/>
-          <w:sz w:val="20"/>
-          <w:szCs w:val="20"/>
-          <w:lang w:val="en-US" w:eastAsia="ru-RU"/>
-        </w:rPr>
-        <w:t>'</w:t>
-      </w:r>
+      </w:pPr>
       <w:r>
         <w:rPr>
           <w:rFonts w:ascii="Consolas" w:eastAsia="Times New Roman" w:hAnsi="Consolas" w:cs="Times New Roman"/>
@@ -8204,7 +7484,7 @@
           <w:szCs w:val="20"/>
           <w:lang w:val="en-US" w:eastAsia="ru-RU"/>
         </w:rPr>
-        <w:t>});</w:t>
+        <w:t>resultTable = [tableInputs, tableOutputs];</w:t>
       </w:r>
     </w:p>
     <w:p>
@@ -8217,17 +7497,17 @@
           <w:lang w:val="en-US" w:eastAsia="ru-RU"/>
         </w:rPr>
       </w:pPr>
-      <w:proofErr w:type="spellStart"/>
-      <w:r>
+    </w:p>
+    <w:p>
+      <w:pPr>
+        <w:spacing w:after="0" w:line="240" w:lineRule="auto"/>
         <w:rPr>
           <w:rFonts w:ascii="Consolas" w:eastAsia="Times New Roman" w:hAnsi="Consolas" w:cs="Times New Roman"/>
           <w:sz w:val="20"/>
           <w:szCs w:val="20"/>
           <w:lang w:val="en-US" w:eastAsia="ru-RU"/>
         </w:rPr>
-        <w:t>tableOutputs</w:t>
-      </w:r>
-      <w:proofErr w:type="spellEnd"/>
+      </w:pPr>
       <w:r>
         <w:rPr>
           <w:rFonts w:ascii="Consolas" w:eastAsia="Times New Roman" w:hAnsi="Consolas" w:cs="Times New Roman"/>
@@ -8235,231 +7515,7 @@
           <w:szCs w:val="20"/>
           <w:lang w:val="en-US" w:eastAsia="ru-RU"/>
         </w:rPr>
-        <w:t xml:space="preserve"> = </w:t>
-      </w:r>
-      <w:proofErr w:type="gramStart"/>
-      <w:r>
-        <w:rPr>
-          <w:rFonts w:ascii="Consolas" w:eastAsia="Times New Roman" w:hAnsi="Consolas" w:cs="Times New Roman"/>
-          <w:sz w:val="20"/>
-          <w:szCs w:val="20"/>
-          <w:lang w:val="en-US" w:eastAsia="ru-RU"/>
-        </w:rPr>
-        <w:t>table(</w:t>
-      </w:r>
-      <w:proofErr w:type="spellStart"/>
-      <w:proofErr w:type="gramEnd"/>
-      <w:r>
-        <w:rPr>
-          <w:rFonts w:ascii="Consolas" w:eastAsia="Times New Roman" w:hAnsi="Consolas" w:cs="Times New Roman"/>
-          <w:sz w:val="20"/>
-          <w:szCs w:val="20"/>
-          <w:lang w:val="en-US" w:eastAsia="ru-RU"/>
-        </w:rPr>
-        <w:t>fisoutputs</w:t>
-      </w:r>
-      <w:proofErr w:type="spellEnd"/>
-      <w:r>
-        <w:rPr>
-          <w:rFonts w:ascii="Consolas" w:eastAsia="Times New Roman" w:hAnsi="Consolas" w:cs="Times New Roman"/>
-          <w:sz w:val="20"/>
-          <w:szCs w:val="20"/>
-          <w:lang w:val="en-US" w:eastAsia="ru-RU"/>
-        </w:rPr>
-        <w:t xml:space="preserve">', </w:t>
-      </w:r>
-      <w:r>
-        <w:rPr>
-          <w:rFonts w:ascii="Consolas" w:eastAsia="Times New Roman" w:hAnsi="Consolas" w:cs="Times New Roman"/>
-          <w:color w:val="A709F5"/>
-          <w:sz w:val="20"/>
-          <w:szCs w:val="20"/>
-          <w:lang w:val="en-US" w:eastAsia="ru-RU"/>
-        </w:rPr>
-        <w:t>'</w:t>
-      </w:r>
-      <w:proofErr w:type="spellStart"/>
-      <w:r>
-        <w:rPr>
-          <w:rFonts w:ascii="Consolas" w:eastAsia="Times New Roman" w:hAnsi="Consolas" w:cs="Times New Roman"/>
-          <w:color w:val="A709F5"/>
-          <w:sz w:val="20"/>
-          <w:szCs w:val="20"/>
-          <w:lang w:val="en-US" w:eastAsia="ru-RU"/>
-        </w:rPr>
-        <w:t>VariableNames</w:t>
-      </w:r>
-      <w:proofErr w:type="spellEnd"/>
-      <w:r>
-        <w:rPr>
-          <w:rFonts w:ascii="Consolas" w:eastAsia="Times New Roman" w:hAnsi="Consolas" w:cs="Times New Roman"/>
-          <w:color w:val="A709F5"/>
-          <w:sz w:val="20"/>
-          <w:szCs w:val="20"/>
-          <w:lang w:val="en-US" w:eastAsia="ru-RU"/>
-        </w:rPr>
-        <w:t>'</w:t>
-      </w:r>
-      <w:r>
-        <w:rPr>
-          <w:rFonts w:ascii="Consolas" w:eastAsia="Times New Roman" w:hAnsi="Consolas" w:cs="Times New Roman"/>
-          <w:sz w:val="20"/>
-          <w:szCs w:val="20"/>
-          <w:lang w:val="en-US" w:eastAsia="ru-RU"/>
-        </w:rPr>
-        <w:t>, {</w:t>
-      </w:r>
-      <w:r>
-        <w:rPr>
-          <w:rFonts w:ascii="Consolas" w:eastAsia="Times New Roman" w:hAnsi="Consolas" w:cs="Times New Roman"/>
-          <w:color w:val="A709F5"/>
-          <w:sz w:val="20"/>
-          <w:szCs w:val="20"/>
-          <w:lang w:val="en-US" w:eastAsia="ru-RU"/>
-        </w:rPr>
-        <w:t>'Output'</w:t>
-      </w:r>
-      <w:r>
-        <w:rPr>
-          <w:rFonts w:ascii="Consolas" w:eastAsia="Times New Roman" w:hAnsi="Consolas" w:cs="Times New Roman"/>
-          <w:sz w:val="20"/>
-          <w:szCs w:val="20"/>
-          <w:lang w:val="en-US" w:eastAsia="ru-RU"/>
-        </w:rPr>
-        <w:t>});</w:t>
-      </w:r>
-    </w:p>
-    <w:p>
-      <w:pPr>
-        <w:spacing w:after="0" w:line="240" w:lineRule="auto"/>
-        <w:rPr>
-          <w:rFonts w:ascii="Consolas" w:eastAsia="Times New Roman" w:hAnsi="Consolas" w:cs="Times New Roman"/>
-          <w:sz w:val="20"/>
-          <w:szCs w:val="20"/>
-          <w:lang w:val="en-US" w:eastAsia="ru-RU"/>
-        </w:rPr>
-      </w:pPr>
-      <w:proofErr w:type="spellStart"/>
-      <w:r>
-        <w:rPr>
-          <w:rFonts w:ascii="Consolas" w:eastAsia="Times New Roman" w:hAnsi="Consolas" w:cs="Times New Roman"/>
-          <w:sz w:val="20"/>
-          <w:szCs w:val="20"/>
-          <w:lang w:val="en-US" w:eastAsia="ru-RU"/>
-        </w:rPr>
-        <w:t>resultTable</w:t>
-      </w:r>
-      <w:proofErr w:type="spellEnd"/>
-      <w:r>
-        <w:rPr>
-          <w:rFonts w:ascii="Consolas" w:eastAsia="Times New Roman" w:hAnsi="Consolas" w:cs="Times New Roman"/>
-          <w:sz w:val="20"/>
-          <w:szCs w:val="20"/>
-          <w:lang w:val="en-US" w:eastAsia="ru-RU"/>
-        </w:rPr>
-        <w:t xml:space="preserve"> = [</w:t>
-      </w:r>
-      <w:proofErr w:type="spellStart"/>
-      <w:r>
-        <w:rPr>
-          <w:rFonts w:ascii="Consolas" w:eastAsia="Times New Roman" w:hAnsi="Consolas" w:cs="Times New Roman"/>
-          <w:sz w:val="20"/>
-          <w:szCs w:val="20"/>
-          <w:lang w:val="en-US" w:eastAsia="ru-RU"/>
-        </w:rPr>
-        <w:t>tableInputs</w:t>
-      </w:r>
-      <w:proofErr w:type="spellEnd"/>
-      <w:r>
-        <w:rPr>
-          <w:rFonts w:ascii="Consolas" w:eastAsia="Times New Roman" w:hAnsi="Consolas" w:cs="Times New Roman"/>
-          <w:sz w:val="20"/>
-          <w:szCs w:val="20"/>
-          <w:lang w:val="en-US" w:eastAsia="ru-RU"/>
-        </w:rPr>
-        <w:t xml:space="preserve">, </w:t>
-      </w:r>
-      <w:proofErr w:type="spellStart"/>
-      <w:r>
-        <w:rPr>
-          <w:rFonts w:ascii="Consolas" w:eastAsia="Times New Roman" w:hAnsi="Consolas" w:cs="Times New Roman"/>
-          <w:sz w:val="20"/>
-          <w:szCs w:val="20"/>
-          <w:lang w:val="en-US" w:eastAsia="ru-RU"/>
-        </w:rPr>
-        <w:t>tableOutputs</w:t>
-      </w:r>
-      <w:proofErr w:type="spellEnd"/>
-      <w:r>
-        <w:rPr>
-          <w:rFonts w:ascii="Consolas" w:eastAsia="Times New Roman" w:hAnsi="Consolas" w:cs="Times New Roman"/>
-          <w:sz w:val="20"/>
-          <w:szCs w:val="20"/>
-          <w:lang w:val="en-US" w:eastAsia="ru-RU"/>
-        </w:rPr>
-        <w:t>];</w:t>
-      </w:r>
-    </w:p>
-    <w:p>
-      <w:pPr>
-        <w:spacing w:after="0" w:line="240" w:lineRule="auto"/>
-        <w:rPr>
-          <w:rFonts w:ascii="Consolas" w:eastAsia="Times New Roman" w:hAnsi="Consolas" w:cs="Times New Roman"/>
-          <w:sz w:val="20"/>
-          <w:szCs w:val="20"/>
-          <w:lang w:val="en-US" w:eastAsia="ru-RU"/>
-        </w:rPr>
-      </w:pPr>
-    </w:p>
-    <w:p>
-      <w:pPr>
-        <w:spacing w:after="0" w:line="240" w:lineRule="auto"/>
-        <w:rPr>
-          <w:rFonts w:ascii="Consolas" w:eastAsia="Times New Roman" w:hAnsi="Consolas" w:cs="Times New Roman"/>
-          <w:sz w:val="20"/>
-          <w:szCs w:val="20"/>
-          <w:lang w:val="en-US" w:eastAsia="ru-RU"/>
-        </w:rPr>
-      </w:pPr>
-      <w:proofErr w:type="spellStart"/>
-      <w:r>
-        <w:rPr>
-          <w:rFonts w:ascii="Consolas" w:eastAsia="Times New Roman" w:hAnsi="Consolas" w:cs="Times New Roman"/>
-          <w:sz w:val="20"/>
-          <w:szCs w:val="20"/>
-          <w:lang w:val="en-US" w:eastAsia="ru-RU"/>
-        </w:rPr>
-        <w:t>disp</w:t>
-      </w:r>
-      <w:proofErr w:type="spellEnd"/>
-      <w:r>
-        <w:rPr>
-          <w:rFonts w:ascii="Consolas" w:eastAsia="Times New Roman" w:hAnsi="Consolas" w:cs="Times New Roman"/>
-          <w:sz w:val="20"/>
-          <w:szCs w:val="20"/>
-          <w:lang w:val="en-US" w:eastAsia="ru-RU"/>
-        </w:rPr>
-        <w:t>(</w:t>
-      </w:r>
-      <w:proofErr w:type="spellStart"/>
-      <w:r>
-        <w:rPr>
-          <w:rFonts w:ascii="Consolas" w:eastAsia="Times New Roman" w:hAnsi="Consolas" w:cs="Times New Roman"/>
-          <w:sz w:val="20"/>
-          <w:szCs w:val="20"/>
-          <w:lang w:val="en-US" w:eastAsia="ru-RU"/>
-        </w:rPr>
-        <w:t>resultTable</w:t>
-      </w:r>
-      <w:proofErr w:type="spellEnd"/>
-      <w:r>
-        <w:rPr>
-          <w:rFonts w:ascii="Consolas" w:eastAsia="Times New Roman" w:hAnsi="Consolas" w:cs="Times New Roman"/>
-          <w:sz w:val="20"/>
-          <w:szCs w:val="20"/>
-          <w:lang w:val="en-US" w:eastAsia="ru-RU"/>
-        </w:rPr>
-        <w:t>);</w:t>
+        <w:t>disp(resultTable);</w:t>
       </w:r>
     </w:p>
     <w:p>

</xml_diff>